<commit_message>
AAII data file for finnancials
</commit_message>
<xml_diff>
--- a/Readme/How_to_Create_Financials_from_AAII.docx
+++ b/Readme/How_to_Create_Financials_from_AAII.docx
@@ -26,18 +26,6 @@
     <w:p>
       <w:pPr>
         <w:pStyle w:val="ListParagraph"/>
-        <w:jc w:val="center"/>
-        <w:rPr>
-          <w:b/>
-          <w:sz w:val="36"/>
-          <w:szCs w:val="36"/>
-          <w:u w:val="single"/>
-        </w:rPr>
-      </w:pPr>
-    </w:p>
-    <w:p>
-      <w:pPr>
-        <w:pStyle w:val="ListParagraph"/>
         <w:numPr>
           <w:ilvl w:val="0"/>
           <w:numId w:val="3"/>
@@ -550,21 +538,187 @@
     </w:p>
     <w:p>
       <w:pPr>
-        <w:ind w:left="1260"/>
-      </w:pPr>
-    </w:p>
-    <w:p>
-      <w:pPr>
-        <w:ind w:left="1260"/>
-      </w:pPr>
-    </w:p>
-    <w:p>
-      <w:pPr>
-        <w:ind w:left="1260"/>
-      </w:pPr>
-    </w:p>
-    <w:p>
-      <w:pPr>
+        <w:pStyle w:val="ListParagraph"/>
+        <w:numPr>
+          <w:ilvl w:val="0"/>
+          <w:numId w:val="3"/>
+        </w:numPr>
+      </w:pPr>
+      <w:r>
+        <w:t>The progress of the script can be monitor from the debug file that is created in the Logs directory</w:t>
+      </w:r>
+    </w:p>
+    <w:p>
+      <w:pPr>
+        <w:pStyle w:val="ListParagraph"/>
+        <w:ind w:left="360"/>
+      </w:pPr>
+      <w:r>
+        <w:t>C:\sundeep\Stocks_Automation\Logs</w:t>
+      </w:r>
+      <w:r>
+        <w:t>\yyyy-mm-dd</w:t>
+      </w:r>
+      <w:r>
+        <w:t>-Create_Financials_from_AAII_v1</w:t>
+      </w:r>
+      <w:r>
+        <w:t>.txt</w:t>
+      </w:r>
+    </w:p>
+    <w:p>
+      <w:pPr>
+        <w:pStyle w:val="ListParagraph"/>
+        <w:ind w:left="360"/>
+        <w:rPr>
+          <w:color w:val="FF3399"/>
+        </w:rPr>
+      </w:pPr>
+      <w:proofErr w:type="spellStart"/>
+      <w:proofErr w:type="gramStart"/>
+      <w:r>
+        <w:rPr>
+          <w:color w:val="FF3399"/>
+        </w:rPr>
+        <w:t>grep</w:t>
+      </w:r>
+      <w:proofErr w:type="spellEnd"/>
+      <w:proofErr w:type="gramEnd"/>
+      <w:r>
+        <w:rPr>
+          <w:color w:val="FF3399"/>
+        </w:rPr>
+        <w:t xml:space="preserve"> –</w:t>
+      </w:r>
+      <w:proofErr w:type="spellStart"/>
+      <w:r>
+        <w:rPr>
+          <w:color w:val="FF3399"/>
+        </w:rPr>
+        <w:t>i</w:t>
+      </w:r>
+      <w:proofErr w:type="spellEnd"/>
+      <w:r>
+        <w:rPr>
+          <w:color w:val="FF3399"/>
+        </w:rPr>
+        <w:t xml:space="preserve"> “iteration number :” </w:t>
+      </w:r>
+      <w:r>
+        <w:rPr>
+          <w:color w:val="FF3399"/>
+        </w:rPr>
+        <w:t>yyyy-mm-dd-Create_Financials_from_AAII_v1.txt</w:t>
+      </w:r>
+    </w:p>
+    <w:p>
+      <w:pPr>
+        <w:pStyle w:val="ListParagraph"/>
+        <w:ind w:left="360"/>
+        <w:rPr>
+          <w:color w:val="000000" w:themeColor="text1"/>
+        </w:rPr>
+      </w:pPr>
+      <w:r>
+        <w:rPr>
+          <w:color w:val="000000" w:themeColor="text1"/>
+        </w:rPr>
+        <w:t xml:space="preserve">Generally I just do a tail –f </w:t>
+      </w:r>
+      <w:r>
+        <w:rPr>
+          <w:color w:val="000000" w:themeColor="text1"/>
+        </w:rPr>
+        <w:t>yyyy-mm-dd-Create_Financials_from_AAII_v1.txt</w:t>
+      </w:r>
+      <w:bookmarkStart w:id="0" w:name="_GoBack"/>
+      <w:bookmarkEnd w:id="0"/>
+    </w:p>
+    <w:p>
+      <w:pPr>
+        <w:pStyle w:val="ListParagraph"/>
+        <w:ind w:left="360"/>
+        <w:rPr>
+          <w:color w:val="FF3399"/>
+        </w:rPr>
+      </w:pPr>
+    </w:p>
+    <w:p>
+      <w:pPr>
+        <w:pStyle w:val="ListParagraph"/>
+        <w:ind w:left="360"/>
+        <w:rPr>
+          <w:color w:val="FF3399"/>
+        </w:rPr>
+      </w:pPr>
+    </w:p>
+    <w:p>
+      <w:pPr>
+        <w:pStyle w:val="ListParagraph"/>
+        <w:ind w:left="360"/>
+        <w:rPr>
+          <w:color w:val="FF3399"/>
+        </w:rPr>
+      </w:pPr>
+    </w:p>
+    <w:p>
+      <w:pPr>
+        <w:pStyle w:val="ListParagraph"/>
+        <w:ind w:left="360"/>
+        <w:rPr>
+          <w:color w:val="FF3399"/>
+        </w:rPr>
+      </w:pPr>
+    </w:p>
+    <w:p>
+      <w:pPr>
+        <w:pStyle w:val="ListParagraph"/>
+        <w:ind w:left="360"/>
+        <w:rPr>
+          <w:color w:val="FF3399"/>
+        </w:rPr>
+      </w:pPr>
+    </w:p>
+    <w:p>
+      <w:pPr>
+        <w:pStyle w:val="ListParagraph"/>
+        <w:ind w:left="360"/>
+        <w:rPr>
+          <w:color w:val="FF3399"/>
+        </w:rPr>
+      </w:pPr>
+    </w:p>
+    <w:p>
+      <w:pPr>
+        <w:pStyle w:val="ListParagraph"/>
+        <w:ind w:left="360"/>
+        <w:rPr>
+          <w:color w:val="FF3399"/>
+        </w:rPr>
+      </w:pPr>
+    </w:p>
+    <w:p>
+      <w:pPr>
+        <w:pStyle w:val="ListParagraph"/>
+        <w:ind w:left="360"/>
+        <w:rPr>
+          <w:color w:val="FF3399"/>
+        </w:rPr>
+      </w:pPr>
+    </w:p>
+    <w:p>
+      <w:pPr>
+        <w:pStyle w:val="ListParagraph"/>
+        <w:ind w:left="360"/>
+        <w:rPr>
+          <w:color w:val="FF3399"/>
+        </w:rPr>
+      </w:pPr>
+    </w:p>
+    <w:p>
+      <w:pPr>
+        <w:pStyle w:val="ListParagraph"/>
+        <w:ind w:left="360"/>
         <w:jc w:val="center"/>
         <w:rPr>
           <w:b/>
@@ -580,6 +734,7 @@
           <w:szCs w:val="30"/>
           <w:u w:val="single"/>
         </w:rPr>
+        <w:lastRenderedPageBreak/>
         <w:t>H</w:t>
       </w:r>
       <w:r>
@@ -1477,7 +1632,6 @@
         <w:rPr>
           <w:rFonts w:cstheme="minorHAnsi"/>
         </w:rPr>
-        <w:lastRenderedPageBreak/>
         <w:t>dir_name='2021_03_28'</w:t>
       </w:r>
     </w:p>
@@ -2045,17 +2199,7 @@
           <w:sz w:val="18"/>
           <w:szCs w:val="18"/>
         </w:rPr>
-        <w:t xml:space="preserve"> "</w:t>
-      </w:r>
-      <w:bookmarkStart w:id="0" w:name="_GoBack"/>
-      <w:bookmarkEnd w:id="0"/>
-      <w:r>
-        <w:rPr>
-          <w:rFonts w:ascii="Lucida Console" w:hAnsi="Lucida Console" w:cs="Lucida Console"/>
-          <w:sz w:val="18"/>
-          <w:szCs w:val="18"/>
-        </w:rPr>
-        <w:t xml:space="preserve"> will be inserted"</w:t>
+        <w:t xml:space="preserve"> " will be inserted"</w:t>
       </w:r>
     </w:p>
     <w:p>
@@ -2190,7 +2334,6 @@
         <w:rPr>
           <w:rFonts w:cstheme="minorHAnsi"/>
         </w:rPr>
-        <w:lastRenderedPageBreak/>
         <w:t xml:space="preserve">Once the script is run, then do a </w:t>
       </w:r>
       <w:proofErr w:type="spellStart"/>
@@ -2241,7 +2384,7 @@
     </w:p>
     <w:sectPr>
       <w:pgSz w:w="12240" w:h="15840"/>
-      <w:pgMar w:top="1440" w:right="1440" w:bottom="1440" w:left="1440" w:header="720" w:footer="720" w:gutter="0"/>
+      <w:pgMar w:top="720" w:right="720" w:bottom="720" w:left="720" w:header="720" w:footer="720" w:gutter="0"/>
       <w:cols w:space="720"/>
       <w:docGrid w:linePitch="360"/>
     </w:sectPr>
@@ -2717,7 +2860,7 @@
   <w:abstractNum w:abstractNumId="5" w15:restartNumberingAfterBreak="0">
     <w:nsid w:val="578D7D81"/>
     <w:multiLevelType w:val="hybridMultilevel"/>
-    <w:tmpl w:val="3E464DA6"/>
+    <w:tmpl w:val="3F864738"/>
     <w:lvl w:ilvl="0" w:tplc="2B3AC38A">
       <w:start w:val="1"/>
       <w:numFmt w:val="decimal"/>

</xml_diff>